<commit_message>
only left 1 assigment
</commit_message>
<xml_diff>
--- a/doc/Jonathan Oktaviano Frizzy_PENGOLAHAN-CITRA-DIGITAL.docx
+++ b/doc/Jonathan Oktaviano Frizzy_PENGOLAHAN-CITRA-DIGITAL.docx
@@ -1407,7 +1407,7 @@
                 <w:lang w:val="en-US"/>
                 <w14:ligatures w14:val="standardContextual"/>
               </w:rPr>
-              <w:tab/>
+              <w:t xml:space="preserve"> </w:t>
             </w:r>
             <w:r>
               <w:rPr>
@@ -8413,60 +8413,32 @@
                 <w:lang w:val="en-US"/>
               </w:rPr>
             </w:pPr>
+            <w:proofErr w:type="spellStart"/>
             <w:r>
               <w:rPr>
                 <w:rFonts w:asciiTheme="majorHAnsi" w:eastAsia="Times New Roman" w:hAnsiTheme="majorHAnsi" w:cstheme="majorHAnsi"/>
                 <w:color w:val="000000"/>
                 <w:lang w:val="en-US"/>
               </w:rPr>
-              <w:t xml:space="preserve">Desain </w:t>
+              <w:t>Melakukan</w:t>
             </w:r>
-            <w:proofErr w:type="spellStart"/>
+            <w:proofErr w:type="spellEnd"/>
             <w:r>
               <w:rPr>
                 <w:rFonts w:asciiTheme="majorHAnsi" w:eastAsia="Times New Roman" w:hAnsiTheme="majorHAnsi" w:cstheme="majorHAnsi"/>
                 <w:color w:val="000000"/>
                 <w:lang w:val="en-US"/>
               </w:rPr>
-              <w:t>produk</w:t>
+              <w:t xml:space="preserve"> design pada website untu</w:t>
             </w:r>
-            <w:proofErr w:type="spellEnd"/>
             <w:r>
               <w:rPr>
                 <w:rFonts w:asciiTheme="majorHAnsi" w:eastAsia="Times New Roman" w:hAnsiTheme="majorHAnsi" w:cstheme="majorHAnsi"/>
                 <w:color w:val="000000"/>
                 <w:lang w:val="en-US"/>
               </w:rPr>
-              <w:t xml:space="preserve"> yang </w:t>
+              <w:t>k</w:t>
             </w:r>
-            <w:proofErr w:type="spellStart"/>
-            <w:r>
-              <w:rPr>
-                <w:rFonts w:asciiTheme="majorHAnsi" w:eastAsia="Times New Roman" w:hAnsiTheme="majorHAnsi" w:cstheme="majorHAnsi"/>
-                <w:color w:val="000000"/>
-                <w:lang w:val="en-US"/>
-              </w:rPr>
-              <w:t>bertujuan</w:t>
-            </w:r>
-            <w:proofErr w:type="spellEnd"/>
-            <w:r>
-              <w:rPr>
-                <w:rFonts w:asciiTheme="majorHAnsi" w:eastAsia="Times New Roman" w:hAnsiTheme="majorHAnsi" w:cstheme="majorHAnsi"/>
-                <w:color w:val="000000"/>
-                <w:lang w:val="en-US"/>
-              </w:rPr>
-              <w:t xml:space="preserve"> untuk </w:t>
-            </w:r>
-            <w:proofErr w:type="spellStart"/>
-            <w:r>
-              <w:rPr>
-                <w:rFonts w:asciiTheme="majorHAnsi" w:eastAsia="Times New Roman" w:hAnsiTheme="majorHAnsi" w:cstheme="majorHAnsi"/>
-                <w:color w:val="000000"/>
-                <w:lang w:val="en-US"/>
-              </w:rPr>
-              <w:t>melakukan</w:t>
-            </w:r>
-            <w:proofErr w:type="spellEnd"/>
             <w:r>
               <w:rPr>
                 <w:rFonts w:asciiTheme="majorHAnsi" w:eastAsia="Times New Roman" w:hAnsiTheme="majorHAnsi" w:cstheme="majorHAnsi"/>
@@ -8482,61 +8454,47 @@
                 <w:color w:val="000000"/>
                 <w:lang w:val="en-US"/>
               </w:rPr>
-              <w:t>pengemasan</w:t>
+              <w:t>kes</w:t>
             </w:r>
-            <w:proofErr w:type="spellEnd"/>
             <w:r>
               <w:rPr>
                 <w:rFonts w:asciiTheme="majorHAnsi" w:eastAsia="Times New Roman" w:hAnsiTheme="majorHAnsi" w:cstheme="majorHAnsi"/>
                 <w:color w:val="000000"/>
                 <w:lang w:val="en-US"/>
               </w:rPr>
-              <w:t xml:space="preserve"> untuk </w:t>
+              <w:t>e</w:t>
             </w:r>
-            <w:proofErr w:type="spellStart"/>
             <w:r>
               <w:rPr>
                 <w:rFonts w:asciiTheme="majorHAnsi" w:eastAsia="Times New Roman" w:hAnsiTheme="majorHAnsi" w:cstheme="majorHAnsi"/>
                 <w:color w:val="000000"/>
                 <w:lang w:val="en-US"/>
               </w:rPr>
-              <w:t>produk</w:t>
+              <w:t>lur</w:t>
             </w:r>
-            <w:proofErr w:type="spellEnd"/>
             <w:r>
               <w:rPr>
                 <w:rFonts w:asciiTheme="majorHAnsi" w:eastAsia="Times New Roman" w:hAnsiTheme="majorHAnsi" w:cstheme="majorHAnsi"/>
                 <w:color w:val="000000"/>
                 <w:lang w:val="en-US"/>
               </w:rPr>
-              <w:t xml:space="preserve"> agar </w:t>
+              <w:t>u</w:t>
             </w:r>
-            <w:proofErr w:type="spellStart"/>
             <w:r>
               <w:rPr>
                 <w:rFonts w:asciiTheme="majorHAnsi" w:eastAsia="Times New Roman" w:hAnsiTheme="majorHAnsi" w:cstheme="majorHAnsi"/>
                 <w:color w:val="000000"/>
                 <w:lang w:val="en-US"/>
               </w:rPr>
-              <w:t>terlindungi</w:t>
+              <w:t>h</w:t>
             </w:r>
-            <w:proofErr w:type="spellEnd"/>
             <w:r>
               <w:rPr>
                 <w:rFonts w:asciiTheme="majorHAnsi" w:eastAsia="Times New Roman" w:hAnsiTheme="majorHAnsi" w:cstheme="majorHAnsi"/>
                 <w:color w:val="000000"/>
                 <w:lang w:val="en-US"/>
               </w:rPr>
-              <w:t xml:space="preserve"> dan </w:t>
-            </w:r>
-            <w:proofErr w:type="spellStart"/>
-            <w:r>
-              <w:rPr>
-                <w:rFonts w:asciiTheme="majorHAnsi" w:eastAsia="Times New Roman" w:hAnsiTheme="majorHAnsi" w:cstheme="majorHAnsi"/>
-                <w:color w:val="000000"/>
-                <w:lang w:val="en-US"/>
-              </w:rPr>
-              <w:t>terlihat</w:t>
+              <w:t>an</w:t>
             </w:r>
             <w:proofErr w:type="spellEnd"/>
             <w:r>
@@ -8554,7 +8512,7 @@
                 <w:color w:val="000000"/>
                 <w:lang w:val="en-US"/>
               </w:rPr>
-              <w:t>menarik</w:t>
+              <w:t>sistem</w:t>
             </w:r>
             <w:proofErr w:type="spellEnd"/>
             <w:r>
@@ -8563,8 +8521,54 @@
                 <w:color w:val="000000"/>
                 <w:lang w:val="en-US"/>
               </w:rPr>
-              <w:t>.</w:t>
+              <w:t xml:space="preserve">, yang </w:t>
             </w:r>
+            <w:proofErr w:type="spellStart"/>
+            <w:r>
+              <w:rPr>
+                <w:rFonts w:asciiTheme="majorHAnsi" w:eastAsia="Times New Roman" w:hAnsiTheme="majorHAnsi" w:cstheme="majorHAnsi"/>
+                <w:color w:val="000000"/>
+                <w:lang w:val="en-US"/>
+              </w:rPr>
+              <w:t>bisa</w:t>
+            </w:r>
+            <w:proofErr w:type="spellEnd"/>
+            <w:r>
+              <w:rPr>
+                <w:rFonts w:asciiTheme="majorHAnsi" w:eastAsia="Times New Roman" w:hAnsiTheme="majorHAnsi" w:cstheme="majorHAnsi"/>
+                <w:color w:val="000000"/>
+                <w:lang w:val="en-US"/>
+              </w:rPr>
+              <w:t xml:space="preserve"> </w:t>
+            </w:r>
+            <w:proofErr w:type="spellStart"/>
+            <w:r>
+              <w:rPr>
+                <w:rFonts w:asciiTheme="majorHAnsi" w:eastAsia="Times New Roman" w:hAnsiTheme="majorHAnsi" w:cstheme="majorHAnsi"/>
+                <w:color w:val="000000"/>
+                <w:lang w:val="en-US"/>
+              </w:rPr>
+              <w:t>digunakan</w:t>
+            </w:r>
+            <w:proofErr w:type="spellEnd"/>
+            <w:r>
+              <w:rPr>
+                <w:rFonts w:asciiTheme="majorHAnsi" w:eastAsia="Times New Roman" w:hAnsiTheme="majorHAnsi" w:cstheme="majorHAnsi"/>
+                <w:color w:val="000000"/>
+                <w:lang w:val="en-US"/>
+              </w:rPr>
+              <w:t xml:space="preserve"> untuk monitoring dan </w:t>
+            </w:r>
+            <w:proofErr w:type="spellStart"/>
+            <w:r>
+              <w:rPr>
+                <w:rFonts w:asciiTheme="majorHAnsi" w:eastAsia="Times New Roman" w:hAnsiTheme="majorHAnsi" w:cstheme="majorHAnsi"/>
+                <w:color w:val="000000"/>
+                <w:lang w:val="en-US"/>
+              </w:rPr>
+              <w:t>kontrol</w:t>
+            </w:r>
+            <w:proofErr w:type="spellEnd"/>
           </w:p>
         </w:tc>
       </w:tr>
@@ -14846,10 +14850,7 @@
       </w:r>
       <w:proofErr w:type="spellEnd"/>
       <w:r>
-        <w:t xml:space="preserve"> digital</w:t>
-      </w:r>
-      <w:r>
-        <w:t xml:space="preserve">, </w:t>
+        <w:t xml:space="preserve"> digital, </w:t>
       </w:r>
       <w:proofErr w:type="spellStart"/>
       <w:r>
@@ -18588,38 +18589,6 @@
       <w:pPr>
         <w:spacing w:line="276" w:lineRule="auto"/>
         <w:rPr>
-          <w:rFonts w:asciiTheme="majorHAnsi" w:hAnsiTheme="majorHAnsi" w:cstheme="majorHAnsi"/>
-        </w:rPr>
-      </w:pPr>
-    </w:p>
-    <w:p>
-      <w:pPr>
-        <w:spacing w:line="276" w:lineRule="auto"/>
-        <w:rPr>
-          <w:rFonts w:asciiTheme="majorHAnsi" w:hAnsiTheme="majorHAnsi" w:cstheme="majorHAnsi"/>
-        </w:rPr>
-      </w:pPr>
-    </w:p>
-    <w:p>
-      <w:pPr>
-        <w:spacing w:line="276" w:lineRule="auto"/>
-        <w:rPr>
-          <w:rFonts w:asciiTheme="majorHAnsi" w:hAnsiTheme="majorHAnsi" w:cstheme="majorHAnsi"/>
-        </w:rPr>
-      </w:pPr>
-    </w:p>
-    <w:p>
-      <w:pPr>
-        <w:spacing w:line="276" w:lineRule="auto"/>
-        <w:rPr>
-          <w:rFonts w:asciiTheme="majorHAnsi" w:hAnsiTheme="majorHAnsi" w:cstheme="majorHAnsi"/>
-        </w:rPr>
-      </w:pPr>
-    </w:p>
-    <w:p>
-      <w:pPr>
-        <w:spacing w:line="276" w:lineRule="auto"/>
-        <w:rPr>
           <w:rFonts w:asciiTheme="majorHAnsi" w:eastAsiaTheme="majorEastAsia" w:hAnsiTheme="majorHAnsi" w:cstheme="majorHAnsi"/>
           <w:sz w:val="28"/>
           <w:szCs w:val="32"/>
@@ -18638,6 +18607,7 @@
         <w:rPr>
           <w:rFonts w:asciiTheme="majorHAnsi" w:hAnsiTheme="majorHAnsi" w:cstheme="majorHAnsi"/>
         </w:rPr>
+        <w:lastRenderedPageBreak/>
         <w:t>MATERI YANG PERLU DIPERDALAM</w:t>
       </w:r>
       <w:bookmarkEnd w:id="12"/>

</xml_diff>